<commit_message>
Añadida lógica de cow en el documento
</commit_message>
<xml_diff>
--- a/Trabajo Voluntario TALF.docx
+++ b/Trabajo Voluntario TALF.docx
@@ -739,7 +739,7 @@
           <w:r>
             <w:fldChar w:fldCharType="separate"/>
           </w:r>
-          <w:hyperlink w:anchor="_Toc124771751" w:history="1">
+          <w:hyperlink w:anchor="_Toc124775787" w:history="1">
             <w:r>
               <w:rPr>
                 <w:rStyle w:val="Hipervnculo"/>
@@ -766,7 +766,7 @@
                 <w:noProof/>
                 <w:webHidden/>
               </w:rPr>
-              <w:instrText xml:space="preserve"> PAGEREF _Toc124771751 \h </w:instrText>
+              <w:instrText xml:space="preserve"> PAGEREF _Toc124775787 \h </w:instrText>
             </w:r>
             <w:r>
               <w:rPr>
@@ -810,7 +810,7 @@
               <w:lang w:eastAsia="es-ES"/>
             </w:rPr>
           </w:pPr>
-          <w:hyperlink w:anchor="_Toc124771752" w:history="1">
+          <w:hyperlink w:anchor="_Toc124775788" w:history="1">
             <w:r>
               <w:rPr>
                 <w:rStyle w:val="Hipervnculo"/>
@@ -837,7 +837,7 @@
                 <w:noProof/>
                 <w:webHidden/>
               </w:rPr>
-              <w:instrText xml:space="preserve"> PAGEREF _Toc124771752 \h </w:instrText>
+              <w:instrText xml:space="preserve"> PAGEREF _Toc124775788 \h </w:instrText>
             </w:r>
             <w:r>
               <w:rPr>
@@ -881,7 +881,7 @@
               <w:lang w:eastAsia="es-ES"/>
             </w:rPr>
           </w:pPr>
-          <w:hyperlink w:anchor="_Toc124771753" w:history="1">
+          <w:hyperlink w:anchor="_Toc124775789" w:history="1">
             <w:r>
               <w:rPr>
                 <w:rStyle w:val="Hipervnculo"/>
@@ -908,7 +908,7 @@
                 <w:noProof/>
                 <w:webHidden/>
               </w:rPr>
-              <w:instrText xml:space="preserve"> PAGEREF _Toc124771753 \h </w:instrText>
+              <w:instrText xml:space="preserve"> PAGEREF _Toc124775789 \h </w:instrText>
             </w:r>
             <w:r>
               <w:rPr>
@@ -952,7 +952,7 @@
               <w:lang w:eastAsia="es-ES"/>
             </w:rPr>
           </w:pPr>
-          <w:hyperlink w:anchor="_Toc124771754" w:history="1">
+          <w:hyperlink w:anchor="_Toc124775790" w:history="1">
             <w:r>
               <w:rPr>
                 <w:rStyle w:val="Hipervnculo"/>
@@ -979,7 +979,7 @@
                 <w:noProof/>
                 <w:webHidden/>
               </w:rPr>
-              <w:instrText xml:space="preserve"> PAGEREF _Toc124771754 \h </w:instrText>
+              <w:instrText xml:space="preserve"> PAGEREF _Toc124775790 \h </w:instrText>
             </w:r>
             <w:r>
               <w:rPr>
@@ -1023,7 +1023,7 @@
               <w:lang w:eastAsia="es-ES"/>
             </w:rPr>
           </w:pPr>
-          <w:hyperlink w:anchor="_Toc124771755" w:history="1">
+          <w:hyperlink w:anchor="_Toc124775791" w:history="1">
             <w:r>
               <w:rPr>
                 <w:rStyle w:val="Hipervnculo"/>
@@ -1050,7 +1050,7 @@
                 <w:noProof/>
                 <w:webHidden/>
               </w:rPr>
-              <w:instrText xml:space="preserve"> PAGEREF _Toc124771755 \h </w:instrText>
+              <w:instrText xml:space="preserve"> PAGEREF _Toc124775791 \h </w:instrText>
             </w:r>
             <w:r>
               <w:rPr>
@@ -1094,7 +1094,7 @@
               <w:lang w:eastAsia="es-ES"/>
             </w:rPr>
           </w:pPr>
-          <w:hyperlink w:anchor="_Toc124771756" w:history="1">
+          <w:hyperlink w:anchor="_Toc124775792" w:history="1">
             <w:r>
               <w:rPr>
                 <w:rStyle w:val="Hipervnculo"/>
@@ -1121,7 +1121,7 @@
                 <w:noProof/>
                 <w:webHidden/>
               </w:rPr>
-              <w:instrText xml:space="preserve"> PAGEREF _Toc124771756 \h </w:instrText>
+              <w:instrText xml:space="preserve"> PAGEREF _Toc124775792 \h </w:instrText>
             </w:r>
             <w:r>
               <w:rPr>
@@ -1165,13 +1165,13 @@
               <w:lang w:eastAsia="es-ES"/>
             </w:rPr>
           </w:pPr>
-          <w:hyperlink w:anchor="_Toc124771757" w:history="1">
+          <w:hyperlink w:anchor="_Toc124775793" w:history="1">
             <w:r>
               <w:rPr>
                 <w:rStyle w:val="Hipervnculo"/>
                 <w:noProof/>
               </w:rPr>
-              <w:t>Implementación de programas en COW</w:t>
+              <w:t>Instalación y preparación</w:t>
             </w:r>
             <w:r>
               <w:rPr>
@@ -1192,7 +1192,7 @@
                 <w:noProof/>
                 <w:webHidden/>
               </w:rPr>
-              <w:instrText xml:space="preserve"> PAGEREF _Toc124771757 \h </w:instrText>
+              <w:instrText xml:space="preserve"> PAGEREF _Toc124775793 \h </w:instrText>
             </w:r>
             <w:r>
               <w:rPr>
@@ -1212,7 +1212,7 @@
                 <w:noProof/>
                 <w:webHidden/>
               </w:rPr>
-              <w:t>5</w:t>
+              <w:t>6</w:t>
             </w:r>
             <w:r>
               <w:rPr>
@@ -1236,13 +1236,13 @@
               <w:lang w:eastAsia="es-ES"/>
             </w:rPr>
           </w:pPr>
-          <w:hyperlink w:anchor="_Toc124771758" w:history="1">
+          <w:hyperlink w:anchor="_Toc124775794" w:history="1">
             <w:r>
               <w:rPr>
                 <w:rStyle w:val="Hipervnculo"/>
                 <w:noProof/>
               </w:rPr>
-              <w:t>Repositorio GitHub del proyecto</w:t>
+              <w:t>Implementación de programas en COW</w:t>
             </w:r>
             <w:r>
               <w:rPr>
@@ -1263,7 +1263,7 @@
                 <w:noProof/>
                 <w:webHidden/>
               </w:rPr>
-              <w:instrText xml:space="preserve"> PAGEREF _Toc124771758 \h </w:instrText>
+              <w:instrText xml:space="preserve"> PAGEREF _Toc124775794 \h </w:instrText>
             </w:r>
             <w:r>
               <w:rPr>
@@ -1283,7 +1283,7 @@
                 <w:noProof/>
                 <w:webHidden/>
               </w:rPr>
-              <w:t>5</w:t>
+              <w:t>6</w:t>
             </w:r>
             <w:r>
               <w:rPr>
@@ -1307,13 +1307,13 @@
               <w:lang w:eastAsia="es-ES"/>
             </w:rPr>
           </w:pPr>
-          <w:hyperlink w:anchor="_Toc124771759" w:history="1">
+          <w:hyperlink w:anchor="_Toc124775795" w:history="1">
             <w:r>
               <w:rPr>
                 <w:rStyle w:val="Hipervnculo"/>
                 <w:noProof/>
               </w:rPr>
-              <w:t>Repositorio Original de COW</w:t>
+              <w:t>Repositorio GitHub del proyecto</w:t>
             </w:r>
             <w:r>
               <w:rPr>
@@ -1334,7 +1334,7 @@
                 <w:noProof/>
                 <w:webHidden/>
               </w:rPr>
-              <w:instrText xml:space="preserve"> PAGEREF _Toc124771759 \h </w:instrText>
+              <w:instrText xml:space="preserve"> PAGEREF _Toc124775795 \h </w:instrText>
             </w:r>
             <w:r>
               <w:rPr>
@@ -1354,7 +1354,7 @@
                 <w:noProof/>
                 <w:webHidden/>
               </w:rPr>
-              <w:t>5</w:t>
+              <w:t>6</w:t>
             </w:r>
             <w:r>
               <w:rPr>
@@ -1378,12 +1378,83 @@
               <w:lang w:eastAsia="es-ES"/>
             </w:rPr>
           </w:pPr>
-          <w:hyperlink w:anchor="_Toc124771760" w:history="1">
+          <w:hyperlink w:anchor="_Toc124775796" w:history="1">
             <w:r>
               <w:rPr>
                 <w:rStyle w:val="Hipervnculo"/>
                 <w:noProof/>
               </w:rPr>
+              <w:t>Repositorio Original de COW</w:t>
+            </w:r>
+            <w:r>
+              <w:rPr>
+                <w:noProof/>
+                <w:webHidden/>
+              </w:rPr>
+              <w:tab/>
+            </w:r>
+            <w:r>
+              <w:rPr>
+                <w:noProof/>
+                <w:webHidden/>
+              </w:rPr>
+              <w:fldChar w:fldCharType="begin"/>
+            </w:r>
+            <w:r>
+              <w:rPr>
+                <w:noProof/>
+                <w:webHidden/>
+              </w:rPr>
+              <w:instrText xml:space="preserve"> PAGEREF _Toc124775796 \h </w:instrText>
+            </w:r>
+            <w:r>
+              <w:rPr>
+                <w:noProof/>
+                <w:webHidden/>
+              </w:rPr>
+            </w:r>
+            <w:r>
+              <w:rPr>
+                <w:noProof/>
+                <w:webHidden/>
+              </w:rPr>
+              <w:fldChar w:fldCharType="separate"/>
+            </w:r>
+            <w:r>
+              <w:rPr>
+                <w:noProof/>
+                <w:webHidden/>
+              </w:rPr>
+              <w:t>6</w:t>
+            </w:r>
+            <w:r>
+              <w:rPr>
+                <w:noProof/>
+                <w:webHidden/>
+              </w:rPr>
+              <w:fldChar w:fldCharType="end"/>
+            </w:r>
+          </w:hyperlink>
+        </w:p>
+        <w:p>
+          <w:pPr>
+            <w:pStyle w:val="TDC1"/>
+            <w:tabs>
+              <w:tab w:val="right" w:leader="dot" w:pos="8494"/>
+            </w:tabs>
+            <w:rPr>
+              <w:rFonts w:asciiTheme="minorHAnsi" w:eastAsiaTheme="minorEastAsia" w:hAnsiTheme="minorHAnsi"/>
+              <w:noProof/>
+              <w:sz w:val="22"/>
+              <w:lang w:eastAsia="es-ES"/>
+            </w:rPr>
+          </w:pPr>
+          <w:hyperlink w:anchor="_Toc124775797" w:history="1">
+            <w:r>
+              <w:rPr>
+                <w:rStyle w:val="Hipervnculo"/>
+                <w:noProof/>
+              </w:rPr>
               <w:t>Bibliografía</w:t>
             </w:r>
             <w:r>
@@ -1405,7 +1476,7 @@
                 <w:noProof/>
                 <w:webHidden/>
               </w:rPr>
-              <w:instrText xml:space="preserve"> PAGEREF _Toc124771760 \h </w:instrText>
+              <w:instrText xml:space="preserve"> PAGEREF _Toc124775797 \h </w:instrText>
             </w:r>
             <w:r>
               <w:rPr>
@@ -1425,7 +1496,7 @@
                 <w:noProof/>
                 <w:webHidden/>
               </w:rPr>
-              <w:t>5</w:t>
+              <w:t>6</w:t>
             </w:r>
             <w:r>
               <w:rPr>
@@ -1469,7 +1540,7 @@
       <w:pPr>
         <w:pStyle w:val="Ttulo1"/>
       </w:pPr>
-      <w:bookmarkStart w:id="0" w:name="_Toc124771751"/>
+      <w:bookmarkStart w:id="0" w:name="_Toc124775787"/>
       <w:r>
         <w:lastRenderedPageBreak/>
         <w:t>Introducción</w:t>
@@ -1500,7 +1571,7 @@
       <w:pPr>
         <w:pStyle w:val="Ttulo1"/>
       </w:pPr>
-      <w:bookmarkStart w:id="1" w:name="_Toc124771752"/>
+      <w:bookmarkStart w:id="1" w:name="_Toc124775788"/>
       <w:r>
         <w:t>Definición</w:t>
       </w:r>
@@ -1564,7 +1635,7 @@
       <w:pPr>
         <w:pStyle w:val="Ttulo1"/>
       </w:pPr>
-      <w:bookmarkStart w:id="2" w:name="_Toc124771753"/>
+      <w:bookmarkStart w:id="2" w:name="_Toc124775789"/>
       <w:r>
         <w:t>Ejemplos destacables</w:t>
       </w:r>
@@ -1574,7 +1645,7 @@
       <w:pPr>
         <w:pStyle w:val="Ttulo2"/>
       </w:pPr>
-      <w:bookmarkStart w:id="3" w:name="_Toc124771754"/>
+      <w:bookmarkStart w:id="3" w:name="_Toc124775790"/>
       <w:r>
         <w:t>INTERCAL</w:t>
       </w:r>
@@ -2957,7 +3028,7 @@
       <w:pPr>
         <w:pStyle w:val="Ttulo2"/>
       </w:pPr>
-      <w:bookmarkStart w:id="4" w:name="_Toc124771755"/>
+      <w:bookmarkStart w:id="4" w:name="_Toc124775791"/>
       <w:r>
         <w:lastRenderedPageBreak/>
         <w:t>Piet</w:t>
@@ -3322,23 +3393,1289 @@
       <w:pPr>
         <w:pStyle w:val="Ttulo1"/>
       </w:pPr>
-      <w:bookmarkStart w:id="5" w:name="_Toc124771756"/>
+      <w:bookmarkStart w:id="5" w:name="_Toc124775792"/>
       <w:r>
         <w:lastRenderedPageBreak/>
         <w:t>Lenguaje COW: Lógica y funcionamiento</w:t>
       </w:r>
       <w:bookmarkEnd w:id="5"/>
     </w:p>
+    <w:p>
+      <w:r>
+        <w:t xml:space="preserve">COW fue creado a partir de </w:t>
+      </w:r>
+      <w:proofErr w:type="spellStart"/>
+      <w:r>
+        <w:t>Brainfuck</w:t>
+      </w:r>
+      <w:proofErr w:type="spellEnd"/>
+      <w:r>
+        <w:t>, uno de los lenguajes esotéricos más conocidos. Funciona con un vector de memoria</w:t>
+      </w:r>
+      <w:r>
+        <w:t xml:space="preserve">, </w:t>
+      </w:r>
+      <w:r>
+        <w:t xml:space="preserve">un puntero que señala </w:t>
+      </w:r>
+      <w:r>
+        <w:t xml:space="preserve">un bloque </w:t>
+      </w:r>
+      <w:r>
+        <w:t>de ese vector</w:t>
+      </w:r>
+      <w:r>
+        <w:t>, un flujo de entrada y un flujo de salida</w:t>
+      </w:r>
+      <w:r>
+        <w:t xml:space="preserve">. </w:t>
+      </w:r>
+      <w:r>
+        <w:t xml:space="preserve">Las </w:t>
+      </w:r>
+      <w:r>
+        <w:t xml:space="preserve">posibles </w:t>
+      </w:r>
+      <w:r>
+        <w:t>instrucciones son las siguientes:</w:t>
+      </w:r>
+    </w:p>
+    <w:tbl>
+      <w:tblPr>
+        <w:tblStyle w:val="Tablaconcuadrcula"/>
+        <w:tblW w:w="0" w:type="auto"/>
+        <w:tblLook w:val="04A0" w:firstRow="1" w:lastRow="0" w:firstColumn="1" w:lastColumn="0" w:noHBand="0" w:noVBand="1"/>
+      </w:tblPr>
+      <w:tblGrid>
+        <w:gridCol w:w="528"/>
+        <w:gridCol w:w="1585"/>
+        <w:gridCol w:w="6372"/>
+      </w:tblGrid>
+      <w:tr>
+        <w:tc>
+          <w:tcPr>
+            <w:tcW w:w="0" w:type="auto"/>
+            <w:vAlign w:val="center"/>
+          </w:tcPr>
+          <w:p>
+            <w:pPr>
+              <w:jc w:val="center"/>
+              <w:rPr>
+                <w:rFonts w:eastAsia="Times New Roman"/>
+                <w:b/>
+                <w:bCs/>
+                <w:lang w:eastAsia="es-ES"/>
+              </w:rPr>
+            </w:pPr>
+            <w:r>
+              <w:rPr>
+                <w:rFonts w:eastAsia="Times New Roman"/>
+                <w:b/>
+                <w:bCs/>
+                <w:lang w:eastAsia="es-ES"/>
+              </w:rPr>
+              <w:t>ID</w:t>
+            </w:r>
+          </w:p>
+        </w:tc>
+        <w:tc>
+          <w:tcPr>
+            <w:tcW w:w="1050" w:type="dxa"/>
+            <w:vAlign w:val="center"/>
+            <w:hideMark/>
+          </w:tcPr>
+          <w:p>
+            <w:pPr>
+              <w:jc w:val="center"/>
+              <w:rPr>
+                <w:rFonts w:eastAsia="Times New Roman"/>
+                <w:b/>
+                <w:bCs/>
+                <w:lang w:eastAsia="es-ES"/>
+              </w:rPr>
+            </w:pPr>
+            <w:r>
+              <w:rPr>
+                <w:rFonts w:eastAsia="Times New Roman"/>
+                <w:b/>
+                <w:bCs/>
+                <w:lang w:eastAsia="es-ES"/>
+              </w:rPr>
+              <w:t>Instrucción</w:t>
+            </w:r>
+          </w:p>
+        </w:tc>
+        <w:tc>
+          <w:tcPr>
+            <w:tcW w:w="6372" w:type="dxa"/>
+            <w:vAlign w:val="center"/>
+            <w:hideMark/>
+          </w:tcPr>
+          <w:p>
+            <w:pPr>
+              <w:jc w:val="center"/>
+              <w:rPr>
+                <w:rFonts w:eastAsia="Times New Roman"/>
+                <w:b/>
+                <w:bCs/>
+                <w:lang w:eastAsia="es-ES"/>
+              </w:rPr>
+            </w:pPr>
+            <w:r>
+              <w:rPr>
+                <w:rFonts w:eastAsia="Times New Roman"/>
+                <w:b/>
+                <w:bCs/>
+                <w:lang w:eastAsia="es-ES"/>
+              </w:rPr>
+              <w:t>Descripción</w:t>
+            </w:r>
+          </w:p>
+        </w:tc>
+      </w:tr>
+      <w:tr>
+        <w:tc>
+          <w:tcPr>
+            <w:tcW w:w="0" w:type="auto"/>
+            <w:vAlign w:val="center"/>
+          </w:tcPr>
+          <w:p>
+            <w:pPr>
+              <w:jc w:val="center"/>
+              <w:rPr>
+                <w:rFonts w:eastAsia="Times New Roman"/>
+                <w:lang w:eastAsia="es-ES"/>
+              </w:rPr>
+            </w:pPr>
+            <w:r>
+              <w:rPr>
+                <w:rFonts w:eastAsia="Times New Roman"/>
+                <w:lang w:eastAsia="es-ES"/>
+              </w:rPr>
+              <w:t>0</w:t>
+            </w:r>
+          </w:p>
+        </w:tc>
+        <w:tc>
+          <w:tcPr>
+            <w:tcW w:w="1050" w:type="dxa"/>
+            <w:vAlign w:val="center"/>
+            <w:hideMark/>
+          </w:tcPr>
+          <w:p>
+            <w:pPr>
+              <w:jc w:val="center"/>
+              <w:rPr>
+                <w:rFonts w:eastAsia="Times New Roman"/>
+                <w:lang w:eastAsia="es-ES"/>
+              </w:rPr>
+            </w:pPr>
+            <w:proofErr w:type="spellStart"/>
+            <w:r>
+              <w:rPr>
+                <w:rFonts w:eastAsia="Times New Roman"/>
+                <w:lang w:eastAsia="es-ES"/>
+              </w:rPr>
+              <w:t>moo</w:t>
+            </w:r>
+            <w:proofErr w:type="spellEnd"/>
+          </w:p>
+        </w:tc>
+        <w:tc>
+          <w:tcPr>
+            <w:tcW w:w="6372" w:type="dxa"/>
+            <w:vAlign w:val="center"/>
+            <w:hideMark/>
+          </w:tcPr>
+          <w:p>
+            <w:pPr>
+              <w:rPr>
+                <w:rFonts w:eastAsia="Times New Roman"/>
+                <w:lang w:eastAsia="es-ES"/>
+              </w:rPr>
+            </w:pPr>
+            <w:r>
+              <w:rPr>
+                <w:rFonts w:eastAsia="Times New Roman"/>
+                <w:lang w:eastAsia="es-ES"/>
+              </w:rPr>
+              <w:t>Esta instrucción está conectada con la instrucción MOO. Sirve para crear bucles. Cuando se encuentra durante una ejecución, busca en el programa (hacia atrás) un comando MOO y empieza a ejecutar las instrucciones desde ahí.</w:t>
+            </w:r>
+          </w:p>
+        </w:tc>
+      </w:tr>
+      <w:tr>
+        <w:tc>
+          <w:tcPr>
+            <w:tcW w:w="0" w:type="auto"/>
+            <w:vAlign w:val="center"/>
+          </w:tcPr>
+          <w:p>
+            <w:pPr>
+              <w:jc w:val="center"/>
+              <w:rPr>
+                <w:rFonts w:eastAsia="Times New Roman"/>
+                <w:lang w:eastAsia="es-ES"/>
+              </w:rPr>
+            </w:pPr>
+            <w:r>
+              <w:rPr>
+                <w:rFonts w:eastAsia="Times New Roman"/>
+                <w:lang w:eastAsia="es-ES"/>
+              </w:rPr>
+              <w:t>1</w:t>
+            </w:r>
+          </w:p>
+        </w:tc>
+        <w:tc>
+          <w:tcPr>
+            <w:tcW w:w="1050" w:type="dxa"/>
+            <w:vAlign w:val="center"/>
+            <w:hideMark/>
+          </w:tcPr>
+          <w:p>
+            <w:pPr>
+              <w:jc w:val="center"/>
+              <w:rPr>
+                <w:rFonts w:eastAsia="Times New Roman"/>
+                <w:lang w:eastAsia="es-ES"/>
+              </w:rPr>
+            </w:pPr>
+            <w:proofErr w:type="spellStart"/>
+            <w:r>
+              <w:rPr>
+                <w:rFonts w:eastAsia="Times New Roman"/>
+                <w:lang w:eastAsia="es-ES"/>
+              </w:rPr>
+              <w:t>mOo</w:t>
+            </w:r>
+            <w:proofErr w:type="spellEnd"/>
+          </w:p>
+        </w:tc>
+        <w:tc>
+          <w:tcPr>
+            <w:tcW w:w="6372" w:type="dxa"/>
+            <w:vAlign w:val="center"/>
+            <w:hideMark/>
+          </w:tcPr>
+          <w:p>
+            <w:pPr>
+              <w:rPr>
+                <w:rFonts w:eastAsia="Times New Roman"/>
+                <w:lang w:eastAsia="es-ES"/>
+              </w:rPr>
+            </w:pPr>
+            <w:r>
+              <w:rPr>
+                <w:rFonts w:eastAsia="Times New Roman"/>
+                <w:lang w:eastAsia="es-ES"/>
+              </w:rPr>
+              <w:t>Mueve el puntero de memoria a</w:t>
+            </w:r>
+            <w:r>
+              <w:rPr>
+                <w:rFonts w:eastAsia="Times New Roman"/>
+                <w:lang w:eastAsia="es-ES"/>
+              </w:rPr>
+              <w:t xml:space="preserve">l </w:t>
+            </w:r>
+            <w:r>
+              <w:rPr>
+                <w:rFonts w:eastAsia="Times New Roman"/>
+                <w:lang w:eastAsia="es-ES"/>
+              </w:rPr>
+              <w:t xml:space="preserve">bloque </w:t>
+            </w:r>
+            <w:r>
+              <w:rPr>
+                <w:rFonts w:eastAsia="Times New Roman"/>
+                <w:lang w:eastAsia="es-ES"/>
+              </w:rPr>
+              <w:t>siguiente.</w:t>
+            </w:r>
+          </w:p>
+        </w:tc>
+      </w:tr>
+      <w:tr>
+        <w:tc>
+          <w:tcPr>
+            <w:tcW w:w="0" w:type="auto"/>
+            <w:vAlign w:val="center"/>
+          </w:tcPr>
+          <w:p>
+            <w:pPr>
+              <w:jc w:val="center"/>
+              <w:rPr>
+                <w:rFonts w:eastAsia="Times New Roman"/>
+                <w:lang w:eastAsia="es-ES"/>
+              </w:rPr>
+            </w:pPr>
+            <w:r>
+              <w:rPr>
+                <w:rFonts w:eastAsia="Times New Roman"/>
+                <w:lang w:eastAsia="es-ES"/>
+              </w:rPr>
+              <w:t>2</w:t>
+            </w:r>
+          </w:p>
+        </w:tc>
+        <w:tc>
+          <w:tcPr>
+            <w:tcW w:w="1050" w:type="dxa"/>
+            <w:vAlign w:val="center"/>
+            <w:hideMark/>
+          </w:tcPr>
+          <w:p>
+            <w:pPr>
+              <w:jc w:val="center"/>
+              <w:rPr>
+                <w:rFonts w:eastAsia="Times New Roman"/>
+                <w:lang w:eastAsia="es-ES"/>
+              </w:rPr>
+            </w:pPr>
+            <w:proofErr w:type="spellStart"/>
+            <w:r>
+              <w:rPr>
+                <w:rFonts w:eastAsia="Times New Roman"/>
+                <w:lang w:eastAsia="es-ES"/>
+              </w:rPr>
+              <w:t>moO</w:t>
+            </w:r>
+            <w:proofErr w:type="spellEnd"/>
+          </w:p>
+        </w:tc>
+        <w:tc>
+          <w:tcPr>
+            <w:tcW w:w="6372" w:type="dxa"/>
+            <w:vAlign w:val="center"/>
+            <w:hideMark/>
+          </w:tcPr>
+          <w:p>
+            <w:pPr>
+              <w:rPr>
+                <w:rFonts w:eastAsia="Times New Roman"/>
+                <w:lang w:eastAsia="es-ES"/>
+              </w:rPr>
+            </w:pPr>
+            <w:r>
+              <w:rPr>
+                <w:rFonts w:eastAsia="Times New Roman"/>
+                <w:lang w:eastAsia="es-ES"/>
+              </w:rPr>
+              <w:t xml:space="preserve">Mueve el puntero de memoria </w:t>
+            </w:r>
+            <w:r>
+              <w:rPr>
+                <w:rFonts w:eastAsia="Times New Roman"/>
+                <w:lang w:eastAsia="es-ES"/>
+              </w:rPr>
+              <w:t xml:space="preserve">al </w:t>
+            </w:r>
+            <w:r>
+              <w:rPr>
+                <w:rFonts w:eastAsia="Times New Roman"/>
+                <w:lang w:eastAsia="es-ES"/>
+              </w:rPr>
+              <w:t>bloque</w:t>
+            </w:r>
+            <w:r>
+              <w:rPr>
+                <w:rFonts w:eastAsia="Times New Roman"/>
+                <w:lang w:eastAsia="es-ES"/>
+              </w:rPr>
+              <w:t xml:space="preserve"> anterior.</w:t>
+            </w:r>
+          </w:p>
+        </w:tc>
+      </w:tr>
+      <w:tr>
+        <w:tc>
+          <w:tcPr>
+            <w:tcW w:w="0" w:type="auto"/>
+            <w:vAlign w:val="center"/>
+          </w:tcPr>
+          <w:p>
+            <w:pPr>
+              <w:jc w:val="center"/>
+              <w:rPr>
+                <w:rFonts w:eastAsia="Times New Roman"/>
+                <w:lang w:eastAsia="es-ES"/>
+              </w:rPr>
+            </w:pPr>
+            <w:r>
+              <w:rPr>
+                <w:rFonts w:eastAsia="Times New Roman"/>
+                <w:lang w:eastAsia="es-ES"/>
+              </w:rPr>
+              <w:t>3</w:t>
+            </w:r>
+          </w:p>
+        </w:tc>
+        <w:tc>
+          <w:tcPr>
+            <w:tcW w:w="1050" w:type="dxa"/>
+            <w:vAlign w:val="center"/>
+            <w:hideMark/>
+          </w:tcPr>
+          <w:p>
+            <w:pPr>
+              <w:jc w:val="center"/>
+              <w:rPr>
+                <w:rFonts w:eastAsia="Times New Roman"/>
+                <w:lang w:eastAsia="es-ES"/>
+              </w:rPr>
+            </w:pPr>
+            <w:proofErr w:type="spellStart"/>
+            <w:r>
+              <w:rPr>
+                <w:rFonts w:eastAsia="Times New Roman"/>
+                <w:lang w:eastAsia="es-ES"/>
+              </w:rPr>
+              <w:t>mOO</w:t>
+            </w:r>
+            <w:proofErr w:type="spellEnd"/>
+          </w:p>
+        </w:tc>
+        <w:tc>
+          <w:tcPr>
+            <w:tcW w:w="6372" w:type="dxa"/>
+            <w:vAlign w:val="center"/>
+            <w:hideMark/>
+          </w:tcPr>
+          <w:p>
+            <w:pPr>
+              <w:rPr>
+                <w:rFonts w:eastAsia="Times New Roman"/>
+                <w:lang w:eastAsia="es-ES"/>
+              </w:rPr>
+            </w:pPr>
+            <w:r>
+              <w:rPr>
+                <w:rFonts w:eastAsia="Times New Roman"/>
+                <w:lang w:eastAsia="es-ES"/>
+              </w:rPr>
+              <w:t>Lee el valor del bloque de memoria actual y ejecuta la instrucción asociada a ese valor. No funciona para el 3, ya que provocaría un bucle infinito, ni para números estrictamente mayores a 11.</w:t>
+            </w:r>
+          </w:p>
+        </w:tc>
+      </w:tr>
+      <w:tr>
+        <w:tc>
+          <w:tcPr>
+            <w:tcW w:w="0" w:type="auto"/>
+            <w:vAlign w:val="center"/>
+          </w:tcPr>
+          <w:p>
+            <w:pPr>
+              <w:jc w:val="center"/>
+              <w:rPr>
+                <w:rFonts w:eastAsia="Times New Roman"/>
+                <w:lang w:eastAsia="es-ES"/>
+              </w:rPr>
+            </w:pPr>
+            <w:r>
+              <w:rPr>
+                <w:rFonts w:eastAsia="Times New Roman"/>
+                <w:lang w:eastAsia="es-ES"/>
+              </w:rPr>
+              <w:t>4</w:t>
+            </w:r>
+          </w:p>
+        </w:tc>
+        <w:tc>
+          <w:tcPr>
+            <w:tcW w:w="1050" w:type="dxa"/>
+            <w:vAlign w:val="center"/>
+            <w:hideMark/>
+          </w:tcPr>
+          <w:p>
+            <w:pPr>
+              <w:jc w:val="center"/>
+              <w:rPr>
+                <w:rFonts w:eastAsia="Times New Roman"/>
+                <w:lang w:eastAsia="es-ES"/>
+              </w:rPr>
+            </w:pPr>
+            <w:r>
+              <w:rPr>
+                <w:rFonts w:eastAsia="Times New Roman"/>
+                <w:lang w:eastAsia="es-ES"/>
+              </w:rPr>
+              <w:t>Moo</w:t>
+            </w:r>
+          </w:p>
+        </w:tc>
+        <w:tc>
+          <w:tcPr>
+            <w:tcW w:w="6372" w:type="dxa"/>
+            <w:vAlign w:val="center"/>
+            <w:hideMark/>
+          </w:tcPr>
+          <w:p>
+            <w:pPr>
+              <w:rPr>
+                <w:rFonts w:eastAsia="Times New Roman"/>
+                <w:lang w:eastAsia="es-ES"/>
+              </w:rPr>
+            </w:pPr>
+            <w:r>
+              <w:rPr>
+                <w:rFonts w:eastAsia="Times New Roman"/>
+                <w:lang w:eastAsia="es-ES"/>
+              </w:rPr>
+              <w:t>Si el valor del bloque de memoria actual es 0, lee del flujo de entrada un carácter ASCII y almacena su valor en el bloque.</w:t>
+            </w:r>
+          </w:p>
+          <w:p>
+            <w:pPr>
+              <w:rPr>
+                <w:rFonts w:eastAsia="Times New Roman"/>
+                <w:lang w:eastAsia="es-ES"/>
+              </w:rPr>
+            </w:pPr>
+            <w:r>
+              <w:rPr>
+                <w:rFonts w:eastAsia="Times New Roman"/>
+                <w:lang w:eastAsia="es-ES"/>
+              </w:rPr>
+              <w:t>En otro caso, imprime en la salida el carácter ASCII que corresponde al valor del bloque de memoria.</w:t>
+            </w:r>
+          </w:p>
+        </w:tc>
+      </w:tr>
+      <w:tr>
+        <w:tc>
+          <w:tcPr>
+            <w:tcW w:w="0" w:type="auto"/>
+            <w:vAlign w:val="center"/>
+          </w:tcPr>
+          <w:p>
+            <w:pPr>
+              <w:jc w:val="center"/>
+              <w:rPr>
+                <w:rFonts w:eastAsia="Times New Roman"/>
+                <w:lang w:eastAsia="es-ES"/>
+              </w:rPr>
+            </w:pPr>
+            <w:r>
+              <w:rPr>
+                <w:rFonts w:eastAsia="Times New Roman"/>
+                <w:lang w:eastAsia="es-ES"/>
+              </w:rPr>
+              <w:t>5</w:t>
+            </w:r>
+          </w:p>
+        </w:tc>
+        <w:tc>
+          <w:tcPr>
+            <w:tcW w:w="1050" w:type="dxa"/>
+            <w:vAlign w:val="center"/>
+            <w:hideMark/>
+          </w:tcPr>
+          <w:p>
+            <w:pPr>
+              <w:jc w:val="center"/>
+              <w:rPr>
+                <w:rFonts w:eastAsia="Times New Roman"/>
+                <w:lang w:eastAsia="es-ES"/>
+              </w:rPr>
+            </w:pPr>
+            <w:proofErr w:type="spellStart"/>
+            <w:r>
+              <w:rPr>
+                <w:rFonts w:eastAsia="Times New Roman"/>
+                <w:lang w:eastAsia="es-ES"/>
+              </w:rPr>
+              <w:t>MOo</w:t>
+            </w:r>
+            <w:proofErr w:type="spellEnd"/>
+          </w:p>
+        </w:tc>
+        <w:tc>
+          <w:tcPr>
+            <w:tcW w:w="6372" w:type="dxa"/>
+            <w:vAlign w:val="center"/>
+            <w:hideMark/>
+          </w:tcPr>
+          <w:p>
+            <w:pPr>
+              <w:rPr>
+                <w:rFonts w:eastAsia="Times New Roman"/>
+                <w:lang w:eastAsia="es-ES"/>
+              </w:rPr>
+            </w:pPr>
+            <w:r>
+              <w:rPr>
+                <w:rFonts w:eastAsia="Times New Roman"/>
+                <w:lang w:eastAsia="es-ES"/>
+              </w:rPr>
+              <w:t xml:space="preserve">Decrementa en uno el valor </w:t>
+            </w:r>
+            <w:r>
+              <w:rPr>
+                <w:rFonts w:eastAsia="Times New Roman"/>
+                <w:lang w:eastAsia="es-ES"/>
+              </w:rPr>
+              <w:t>del bloque</w:t>
+            </w:r>
+            <w:r>
+              <w:rPr>
+                <w:rFonts w:eastAsia="Times New Roman"/>
+                <w:lang w:eastAsia="es-ES"/>
+              </w:rPr>
+              <w:t xml:space="preserve"> de memoria actual.</w:t>
+            </w:r>
+          </w:p>
+        </w:tc>
+      </w:tr>
+      <w:tr>
+        <w:tc>
+          <w:tcPr>
+            <w:tcW w:w="0" w:type="auto"/>
+            <w:vAlign w:val="center"/>
+          </w:tcPr>
+          <w:p>
+            <w:pPr>
+              <w:jc w:val="center"/>
+              <w:rPr>
+                <w:rFonts w:eastAsia="Times New Roman"/>
+                <w:lang w:eastAsia="es-ES"/>
+              </w:rPr>
+            </w:pPr>
+            <w:r>
+              <w:rPr>
+                <w:rFonts w:eastAsia="Times New Roman"/>
+                <w:lang w:eastAsia="es-ES"/>
+              </w:rPr>
+              <w:t>6</w:t>
+            </w:r>
+          </w:p>
+        </w:tc>
+        <w:tc>
+          <w:tcPr>
+            <w:tcW w:w="1050" w:type="dxa"/>
+            <w:vAlign w:val="center"/>
+            <w:hideMark/>
+          </w:tcPr>
+          <w:p>
+            <w:pPr>
+              <w:jc w:val="center"/>
+              <w:rPr>
+                <w:rFonts w:eastAsia="Times New Roman"/>
+                <w:lang w:eastAsia="es-ES"/>
+              </w:rPr>
+            </w:pPr>
+            <w:proofErr w:type="spellStart"/>
+            <w:r>
+              <w:rPr>
+                <w:rFonts w:eastAsia="Times New Roman"/>
+                <w:lang w:eastAsia="es-ES"/>
+              </w:rPr>
+              <w:t>MoO</w:t>
+            </w:r>
+            <w:proofErr w:type="spellEnd"/>
+          </w:p>
+        </w:tc>
+        <w:tc>
+          <w:tcPr>
+            <w:tcW w:w="6372" w:type="dxa"/>
+            <w:vAlign w:val="center"/>
+            <w:hideMark/>
+          </w:tcPr>
+          <w:p>
+            <w:pPr>
+              <w:rPr>
+                <w:rFonts w:eastAsia="Times New Roman"/>
+                <w:lang w:eastAsia="es-ES"/>
+              </w:rPr>
+            </w:pPr>
+            <w:r>
+              <w:rPr>
+                <w:rFonts w:eastAsia="Times New Roman"/>
+                <w:lang w:eastAsia="es-ES"/>
+              </w:rPr>
+              <w:t xml:space="preserve">Incrementa en uno </w:t>
+            </w:r>
+            <w:r>
+              <w:rPr>
+                <w:rFonts w:eastAsia="Times New Roman"/>
+                <w:lang w:eastAsia="es-ES"/>
+              </w:rPr>
+              <w:t xml:space="preserve">el valor </w:t>
+            </w:r>
+            <w:r>
+              <w:rPr>
+                <w:rFonts w:eastAsia="Times New Roman"/>
+                <w:lang w:eastAsia="es-ES"/>
+              </w:rPr>
+              <w:t>del bloque</w:t>
+            </w:r>
+            <w:r>
+              <w:rPr>
+                <w:rFonts w:eastAsia="Times New Roman"/>
+                <w:lang w:eastAsia="es-ES"/>
+              </w:rPr>
+              <w:t xml:space="preserve"> de memoria </w:t>
+            </w:r>
+            <w:r>
+              <w:rPr>
+                <w:rFonts w:eastAsia="Times New Roman"/>
+                <w:lang w:eastAsia="es-ES"/>
+              </w:rPr>
+              <w:t>actual.</w:t>
+            </w:r>
+          </w:p>
+        </w:tc>
+      </w:tr>
+      <w:tr>
+        <w:tc>
+          <w:tcPr>
+            <w:tcW w:w="0" w:type="auto"/>
+            <w:vAlign w:val="center"/>
+          </w:tcPr>
+          <w:p>
+            <w:pPr>
+              <w:jc w:val="center"/>
+              <w:rPr>
+                <w:rFonts w:eastAsia="Times New Roman"/>
+                <w:lang w:eastAsia="es-ES"/>
+              </w:rPr>
+            </w:pPr>
+            <w:r>
+              <w:rPr>
+                <w:rFonts w:eastAsia="Times New Roman"/>
+                <w:lang w:eastAsia="es-ES"/>
+              </w:rPr>
+              <w:t>7</w:t>
+            </w:r>
+          </w:p>
+        </w:tc>
+        <w:tc>
+          <w:tcPr>
+            <w:tcW w:w="1050" w:type="dxa"/>
+            <w:vAlign w:val="center"/>
+            <w:hideMark/>
+          </w:tcPr>
+          <w:p>
+            <w:pPr>
+              <w:jc w:val="center"/>
+              <w:rPr>
+                <w:rFonts w:eastAsia="Times New Roman"/>
+                <w:lang w:eastAsia="es-ES"/>
+              </w:rPr>
+            </w:pPr>
+            <w:r>
+              <w:rPr>
+                <w:rFonts w:eastAsia="Times New Roman"/>
+                <w:lang w:eastAsia="es-ES"/>
+              </w:rPr>
+              <w:t>MOO</w:t>
+            </w:r>
+          </w:p>
+        </w:tc>
+        <w:tc>
+          <w:tcPr>
+            <w:tcW w:w="6372" w:type="dxa"/>
+            <w:vAlign w:val="center"/>
+            <w:hideMark/>
+          </w:tcPr>
+          <w:p>
+            <w:pPr>
+              <w:rPr>
+                <w:rFonts w:eastAsia="Times New Roman"/>
+                <w:lang w:eastAsia="es-ES"/>
+              </w:rPr>
+            </w:pPr>
+            <w:r>
+              <w:rPr>
+                <w:rFonts w:eastAsia="Times New Roman"/>
+                <w:lang w:eastAsia="es-ES"/>
+              </w:rPr>
+              <w:t xml:space="preserve">Si el valor del bloque de memoria actual es 0, salta al siguiente comando </w:t>
+            </w:r>
+            <w:proofErr w:type="spellStart"/>
+            <w:r>
+              <w:rPr>
+                <w:rFonts w:eastAsia="Times New Roman"/>
+                <w:lang w:eastAsia="es-ES"/>
+              </w:rPr>
+              <w:t>moo</w:t>
+            </w:r>
+            <w:proofErr w:type="spellEnd"/>
+            <w:r>
+              <w:rPr>
+                <w:rFonts w:eastAsia="Times New Roman"/>
+                <w:lang w:eastAsia="es-ES"/>
+              </w:rPr>
+              <w:t xml:space="preserve"> y sigue ejecutando desde la instrucción posterior a </w:t>
+            </w:r>
+            <w:proofErr w:type="spellStart"/>
+            <w:r>
+              <w:rPr>
+                <w:rFonts w:eastAsia="Times New Roman"/>
+                <w:lang w:eastAsia="es-ES"/>
+              </w:rPr>
+              <w:t>moo</w:t>
+            </w:r>
+            <w:proofErr w:type="spellEnd"/>
+            <w:r>
+              <w:rPr>
+                <w:rFonts w:eastAsia="Times New Roman"/>
+                <w:lang w:eastAsia="es-ES"/>
+              </w:rPr>
+              <w:t>.</w:t>
+            </w:r>
+          </w:p>
+          <w:p>
+            <w:pPr>
+              <w:rPr>
+                <w:rFonts w:eastAsia="Times New Roman"/>
+                <w:lang w:eastAsia="es-ES"/>
+              </w:rPr>
+            </w:pPr>
+            <w:r>
+              <w:rPr>
+                <w:rFonts w:eastAsia="Times New Roman"/>
+                <w:lang w:eastAsia="es-ES"/>
+              </w:rPr>
+              <w:t>En otro caso, continua con el siguiente comando.</w:t>
+            </w:r>
+          </w:p>
+        </w:tc>
+      </w:tr>
+      <w:tr>
+        <w:tc>
+          <w:tcPr>
+            <w:tcW w:w="0" w:type="auto"/>
+            <w:vAlign w:val="center"/>
+          </w:tcPr>
+          <w:p>
+            <w:pPr>
+              <w:jc w:val="center"/>
+              <w:rPr>
+                <w:rFonts w:eastAsia="Times New Roman"/>
+                <w:lang w:eastAsia="es-ES"/>
+              </w:rPr>
+            </w:pPr>
+            <w:r>
+              <w:rPr>
+                <w:rFonts w:eastAsia="Times New Roman"/>
+                <w:lang w:eastAsia="es-ES"/>
+              </w:rPr>
+              <w:t>8</w:t>
+            </w:r>
+          </w:p>
+        </w:tc>
+        <w:tc>
+          <w:tcPr>
+            <w:tcW w:w="1050" w:type="dxa"/>
+            <w:vAlign w:val="center"/>
+            <w:hideMark/>
+          </w:tcPr>
+          <w:p>
+            <w:pPr>
+              <w:jc w:val="center"/>
+              <w:rPr>
+                <w:rFonts w:eastAsia="Times New Roman"/>
+                <w:lang w:eastAsia="es-ES"/>
+              </w:rPr>
+            </w:pPr>
+            <w:r>
+              <w:rPr>
+                <w:rFonts w:eastAsia="Times New Roman"/>
+                <w:lang w:eastAsia="es-ES"/>
+              </w:rPr>
+              <w:t>OOO</w:t>
+            </w:r>
+          </w:p>
+        </w:tc>
+        <w:tc>
+          <w:tcPr>
+            <w:tcW w:w="6372" w:type="dxa"/>
+            <w:vAlign w:val="center"/>
+            <w:hideMark/>
+          </w:tcPr>
+          <w:p>
+            <w:pPr>
+              <w:rPr>
+                <w:rFonts w:eastAsia="Times New Roman"/>
+                <w:lang w:eastAsia="es-ES"/>
+              </w:rPr>
+            </w:pPr>
+            <w:r>
+              <w:rPr>
+                <w:rFonts w:eastAsia="Times New Roman"/>
+                <w:lang w:eastAsia="es-ES"/>
+              </w:rPr>
+              <w:t xml:space="preserve">Establece </w:t>
+            </w:r>
+            <w:r>
+              <w:rPr>
+                <w:rFonts w:eastAsia="Times New Roman"/>
+                <w:lang w:eastAsia="es-ES"/>
+              </w:rPr>
+              <w:t>a 0</w:t>
+            </w:r>
+            <w:r>
+              <w:rPr>
+                <w:rFonts w:eastAsia="Times New Roman"/>
+                <w:lang w:eastAsia="es-ES"/>
+              </w:rPr>
+              <w:t xml:space="preserve"> el valor </w:t>
+            </w:r>
+            <w:r>
+              <w:rPr>
+                <w:rFonts w:eastAsia="Times New Roman"/>
+                <w:lang w:eastAsia="es-ES"/>
+              </w:rPr>
+              <w:t>del bloque</w:t>
+            </w:r>
+            <w:r>
+              <w:rPr>
+                <w:rFonts w:eastAsia="Times New Roman"/>
+                <w:lang w:eastAsia="es-ES"/>
+              </w:rPr>
+              <w:t xml:space="preserve"> de memoria actual.</w:t>
+            </w:r>
+          </w:p>
+        </w:tc>
+      </w:tr>
+      <w:tr>
+        <w:tc>
+          <w:tcPr>
+            <w:tcW w:w="0" w:type="auto"/>
+            <w:vAlign w:val="center"/>
+          </w:tcPr>
+          <w:p>
+            <w:pPr>
+              <w:jc w:val="center"/>
+              <w:rPr>
+                <w:rFonts w:eastAsia="Times New Roman"/>
+                <w:lang w:eastAsia="es-ES"/>
+              </w:rPr>
+            </w:pPr>
+            <w:r>
+              <w:rPr>
+                <w:rFonts w:eastAsia="Times New Roman"/>
+                <w:lang w:eastAsia="es-ES"/>
+              </w:rPr>
+              <w:t>9</w:t>
+            </w:r>
+          </w:p>
+        </w:tc>
+        <w:tc>
+          <w:tcPr>
+            <w:tcW w:w="1050" w:type="dxa"/>
+            <w:vAlign w:val="center"/>
+            <w:hideMark/>
+          </w:tcPr>
+          <w:p>
+            <w:pPr>
+              <w:jc w:val="center"/>
+              <w:rPr>
+                <w:rFonts w:eastAsia="Times New Roman"/>
+                <w:lang w:eastAsia="es-ES"/>
+              </w:rPr>
+            </w:pPr>
+            <w:r>
+              <w:rPr>
+                <w:rFonts w:eastAsia="Times New Roman"/>
+                <w:lang w:eastAsia="es-ES"/>
+              </w:rPr>
+              <w:t>MMM</w:t>
+            </w:r>
+          </w:p>
+        </w:tc>
+        <w:tc>
+          <w:tcPr>
+            <w:tcW w:w="6372" w:type="dxa"/>
+            <w:vAlign w:val="center"/>
+            <w:hideMark/>
+          </w:tcPr>
+          <w:p>
+            <w:pPr>
+              <w:rPr>
+                <w:rFonts w:eastAsia="Times New Roman"/>
+                <w:lang w:eastAsia="es-ES"/>
+              </w:rPr>
+            </w:pPr>
+            <w:r>
+              <w:rPr>
+                <w:rFonts w:eastAsia="Times New Roman"/>
+                <w:lang w:eastAsia="es-ES"/>
+              </w:rPr>
+              <w:t>Si no hay ningún valor almacenado en el registro, copia el valor del bloque de memoria actual.</w:t>
+            </w:r>
+          </w:p>
+          <w:p>
+            <w:pPr>
+              <w:rPr>
+                <w:rFonts w:eastAsia="Times New Roman"/>
+                <w:lang w:eastAsia="es-ES"/>
+              </w:rPr>
+            </w:pPr>
+            <w:r>
+              <w:rPr>
+                <w:rFonts w:eastAsia="Times New Roman"/>
+                <w:lang w:eastAsia="es-ES"/>
+              </w:rPr>
+              <w:t xml:space="preserve">Si hay un valor almacenado, se pega el valor en el bloque de memoria actual y se </w:t>
+            </w:r>
+            <w:proofErr w:type="gramStart"/>
+            <w:r>
+              <w:rPr>
+                <w:rFonts w:eastAsia="Times New Roman"/>
+                <w:lang w:eastAsia="es-ES"/>
+              </w:rPr>
+              <w:t>resetea</w:t>
+            </w:r>
+            <w:proofErr w:type="gramEnd"/>
+            <w:r>
+              <w:rPr>
+                <w:rFonts w:eastAsia="Times New Roman"/>
+                <w:lang w:eastAsia="es-ES"/>
+              </w:rPr>
+              <w:t xml:space="preserve"> el registro.</w:t>
+            </w:r>
+          </w:p>
+        </w:tc>
+      </w:tr>
+      <w:tr>
+        <w:tc>
+          <w:tcPr>
+            <w:tcW w:w="0" w:type="auto"/>
+            <w:vAlign w:val="center"/>
+          </w:tcPr>
+          <w:p>
+            <w:pPr>
+              <w:jc w:val="center"/>
+              <w:rPr>
+                <w:rFonts w:eastAsia="Times New Roman"/>
+                <w:lang w:eastAsia="es-ES"/>
+              </w:rPr>
+            </w:pPr>
+            <w:r>
+              <w:rPr>
+                <w:rFonts w:eastAsia="Times New Roman"/>
+                <w:lang w:eastAsia="es-ES"/>
+              </w:rPr>
+              <w:t>10</w:t>
+            </w:r>
+          </w:p>
+        </w:tc>
+        <w:tc>
+          <w:tcPr>
+            <w:tcW w:w="1050" w:type="dxa"/>
+            <w:vAlign w:val="center"/>
+            <w:hideMark/>
+          </w:tcPr>
+          <w:p>
+            <w:pPr>
+              <w:jc w:val="center"/>
+              <w:rPr>
+                <w:rFonts w:eastAsia="Times New Roman"/>
+                <w:lang w:eastAsia="es-ES"/>
+              </w:rPr>
+            </w:pPr>
+            <w:r>
+              <w:rPr>
+                <w:rFonts w:eastAsia="Times New Roman"/>
+                <w:lang w:eastAsia="es-ES"/>
+              </w:rPr>
+              <w:t>OOM</w:t>
+            </w:r>
+          </w:p>
+        </w:tc>
+        <w:tc>
+          <w:tcPr>
+            <w:tcW w:w="6372" w:type="dxa"/>
+            <w:vAlign w:val="center"/>
+            <w:hideMark/>
+          </w:tcPr>
+          <w:p>
+            <w:pPr>
+              <w:rPr>
+                <w:rFonts w:eastAsia="Times New Roman"/>
+                <w:lang w:eastAsia="es-ES"/>
+              </w:rPr>
+            </w:pPr>
+            <w:r>
+              <w:rPr>
+                <w:rFonts w:eastAsia="Times New Roman"/>
+                <w:lang w:eastAsia="es-ES"/>
+              </w:rPr>
+              <w:t xml:space="preserve">Imprime en la salida el valor del bloque de memoria como un </w:t>
+            </w:r>
+            <w:proofErr w:type="spellStart"/>
+            <w:r>
+              <w:rPr>
+                <w:rFonts w:eastAsia="Times New Roman"/>
+                <w:lang w:eastAsia="es-ES"/>
+              </w:rPr>
+              <w:t>Integer</w:t>
+            </w:r>
+            <w:proofErr w:type="spellEnd"/>
+            <w:r>
+              <w:rPr>
+                <w:rFonts w:eastAsia="Times New Roman"/>
+                <w:lang w:eastAsia="es-ES"/>
+              </w:rPr>
+              <w:t>.</w:t>
+            </w:r>
+          </w:p>
+        </w:tc>
+      </w:tr>
+      <w:tr>
+        <w:tc>
+          <w:tcPr>
+            <w:tcW w:w="0" w:type="auto"/>
+            <w:vAlign w:val="center"/>
+          </w:tcPr>
+          <w:p>
+            <w:pPr>
+              <w:jc w:val="center"/>
+              <w:rPr>
+                <w:rFonts w:eastAsia="Times New Roman"/>
+                <w:lang w:eastAsia="es-ES"/>
+              </w:rPr>
+            </w:pPr>
+            <w:r>
+              <w:rPr>
+                <w:rFonts w:eastAsia="Times New Roman"/>
+                <w:lang w:eastAsia="es-ES"/>
+              </w:rPr>
+              <w:t>11</w:t>
+            </w:r>
+          </w:p>
+        </w:tc>
+        <w:tc>
+          <w:tcPr>
+            <w:tcW w:w="1050" w:type="dxa"/>
+            <w:vAlign w:val="center"/>
+            <w:hideMark/>
+          </w:tcPr>
+          <w:p>
+            <w:pPr>
+              <w:jc w:val="center"/>
+              <w:rPr>
+                <w:rFonts w:eastAsia="Times New Roman"/>
+                <w:lang w:eastAsia="es-ES"/>
+              </w:rPr>
+            </w:pPr>
+            <w:proofErr w:type="spellStart"/>
+            <w:r>
+              <w:rPr>
+                <w:rFonts w:eastAsia="Times New Roman"/>
+                <w:lang w:eastAsia="es-ES"/>
+              </w:rPr>
+              <w:t>oom</w:t>
+            </w:r>
+            <w:proofErr w:type="spellEnd"/>
+          </w:p>
+        </w:tc>
+        <w:tc>
+          <w:tcPr>
+            <w:tcW w:w="6372" w:type="dxa"/>
+            <w:vAlign w:val="center"/>
+            <w:hideMark/>
+          </w:tcPr>
+          <w:p>
+            <w:pPr>
+              <w:rPr>
+                <w:rFonts w:eastAsia="Times New Roman"/>
+                <w:lang w:eastAsia="es-ES"/>
+              </w:rPr>
+            </w:pPr>
+            <w:r>
+              <w:rPr>
+                <w:rFonts w:eastAsia="Times New Roman"/>
+                <w:lang w:eastAsia="es-ES"/>
+              </w:rPr>
+              <w:t>Lee de la entrada un número entero y lo escribe en el bloque de memoria actual.</w:t>
+            </w:r>
+          </w:p>
+        </w:tc>
+      </w:tr>
+    </w:tbl>
     <w:p/>
     <w:p>
       <w:pPr>
         <w:pStyle w:val="Ttulo1"/>
       </w:pPr>
-      <w:bookmarkStart w:id="6" w:name="_Toc124771757"/>
-      <w:r>
-        <w:t>Implementación de programas en COW</w:t>
+      <w:bookmarkStart w:id="6" w:name="_Toc124775793"/>
+      <w:r>
+        <w:lastRenderedPageBreak/>
+        <w:t>Lenguaje COW: Instalación y preparación</w:t>
       </w:r>
       <w:bookmarkEnd w:id="6"/>
+    </w:p>
+    <w:p>
+      <w:r>
+        <w:t xml:space="preserve">Primero, inicié el sistema operativo </w:t>
+      </w:r>
+      <w:proofErr w:type="spellStart"/>
+      <w:r>
+        <w:t>Arch</w:t>
+      </w:r>
+      <w:proofErr w:type="spellEnd"/>
+      <w:r>
+        <w:t xml:space="preserve"> Linux en mi máquina local para trabajar de forma más cómoda con COW.</w:t>
+      </w:r>
+    </w:p>
+    <w:p>
+      <w:r>
+        <w:rPr>
+          <w:noProof/>
+        </w:rPr>
+        <w:drawing>
+          <wp:inline distT="0" distB="0" distL="0" distR="0" wp14:anchorId="53E14269" wp14:editId="4ECA8558">
+            <wp:extent cx="5391150" cy="1885950"/>
+            <wp:effectExtent l="0" t="0" r="0" b="0"/>
+            <wp:docPr id="7" name="Imagen 7"/>
+            <wp:cNvGraphicFramePr>
+              <a:graphicFrameLocks xmlns:a="http://schemas.openxmlformats.org/drawingml/2006/main" noChangeAspect="1"/>
+            </wp:cNvGraphicFramePr>
+            <a:graphic xmlns:a="http://schemas.openxmlformats.org/drawingml/2006/main">
+              <a:graphicData uri="http://schemas.openxmlformats.org/drawingml/2006/picture">
+                <pic:pic xmlns:pic="http://schemas.openxmlformats.org/drawingml/2006/picture">
+                  <pic:nvPicPr>
+                    <pic:cNvPr id="0" name="Picture 1"/>
+                    <pic:cNvPicPr>
+                      <a:picLocks noChangeAspect="1" noChangeArrowheads="1"/>
+                    </pic:cNvPicPr>
+                  </pic:nvPicPr>
+                  <pic:blipFill>
+                    <a:blip r:embed="rId12" cstate="print">
+                      <a:extLst>
+                        <a:ext uri="{28A0092B-C50C-407E-A947-70E740481C1C}">
+                          <a14:useLocalDpi xmlns:a14="http://schemas.microsoft.com/office/drawing/2010/main" val="0"/>
+                        </a:ext>
+                      </a:extLst>
+                    </a:blip>
+                    <a:srcRect/>
+                    <a:stretch>
+                      <a:fillRect/>
+                    </a:stretch>
+                  </pic:blipFill>
+                  <pic:spPr bwMode="auto">
+                    <a:xfrm>
+                      <a:off x="0" y="0"/>
+                      <a:ext cx="5391150" cy="1885950"/>
+                    </a:xfrm>
+                    <a:prstGeom prst="rect">
+                      <a:avLst/>
+                    </a:prstGeom>
+                    <a:noFill/>
+                    <a:ln>
+                      <a:noFill/>
+                    </a:ln>
+                  </pic:spPr>
+                </pic:pic>
+              </a:graphicData>
+            </a:graphic>
+          </wp:inline>
+        </w:drawing>
+      </w:r>
     </w:p>
     <w:p/>
     <w:p/>
@@ -3346,11 +4683,23 @@
       <w:pPr>
         <w:pStyle w:val="Ttulo1"/>
       </w:pPr>
-      <w:bookmarkStart w:id="7" w:name="_Toc124771758"/>
+      <w:bookmarkStart w:id="7" w:name="_Toc124775794"/>
+      <w:r>
+        <w:t>Implementación de programas en COW</w:t>
+      </w:r>
+      <w:bookmarkEnd w:id="7"/>
+    </w:p>
+    <w:p/>
+    <w:p/>
+    <w:p>
+      <w:pPr>
+        <w:pStyle w:val="Ttulo1"/>
+      </w:pPr>
+      <w:bookmarkStart w:id="8" w:name="_Toc124775795"/>
       <w:r>
         <w:t>Repositorio GitHub del proyecto</w:t>
       </w:r>
-      <w:bookmarkEnd w:id="7"/>
+      <w:bookmarkEnd w:id="8"/>
     </w:p>
     <w:p>
       <w:pPr>
@@ -3358,7 +4707,7 @@
           <w:rStyle w:val="Hipervnculo"/>
         </w:rPr>
       </w:pPr>
-      <w:hyperlink r:id="rId12" w:history="1">
+      <w:hyperlink r:id="rId13" w:history="1">
         <w:r>
           <w:rPr>
             <w:rStyle w:val="Hipervnculo"/>
@@ -3371,26 +4720,34 @@
       <w:pPr>
         <w:pStyle w:val="Ttulo1"/>
       </w:pPr>
-      <w:bookmarkStart w:id="8" w:name="_Toc124771759"/>
+      <w:bookmarkStart w:id="9" w:name="_Toc124775796"/>
       <w:r>
         <w:t>Repositorio Original de COW</w:t>
       </w:r>
-      <w:bookmarkEnd w:id="8"/>
+      <w:bookmarkEnd w:id="9"/>
     </w:p>
     <w:p>
-      <w:r>
-        <w:t>https://github.com/BigZaphod/COW</w:t>
+      <w:hyperlink r:id="rId14" w:history="1">
+        <w:r>
+          <w:rPr>
+            <w:rStyle w:val="Hipervnculo"/>
+          </w:rPr>
+          <w:t>https://github.com/BigZaphod/COW</w:t>
+        </w:r>
+      </w:hyperlink>
+      <w:r>
+        <w:t xml:space="preserve"> </w:t>
       </w:r>
     </w:p>
     <w:p>
       <w:pPr>
         <w:pStyle w:val="Ttulo1"/>
       </w:pPr>
-      <w:bookmarkStart w:id="9" w:name="_Toc124771760"/>
+      <w:bookmarkStart w:id="10" w:name="_Toc124775797"/>
       <w:r>
         <w:t>Bibliografía</w:t>
       </w:r>
-      <w:bookmarkEnd w:id="9"/>
+      <w:bookmarkEnd w:id="10"/>
     </w:p>
     <w:p>
       <w:pPr>
@@ -3400,7 +4757,7 @@
           <w:numId w:val="1"/>
         </w:numPr>
       </w:pPr>
-      <w:hyperlink r:id="rId13" w:history="1">
+      <w:hyperlink r:id="rId15" w:history="1">
         <w:r>
           <w:rPr>
             <w:rStyle w:val="Hipervnculo"/>
@@ -3420,7 +4777,7 @@
           <w:numId w:val="1"/>
         </w:numPr>
       </w:pPr>
-      <w:hyperlink r:id="rId14" w:history="1">
+      <w:hyperlink r:id="rId16" w:history="1">
         <w:r>
           <w:rPr>
             <w:rStyle w:val="Hipervnculo"/>
@@ -3442,7 +4799,7 @@
           <w:u w:val="none"/>
         </w:rPr>
       </w:pPr>
-      <w:hyperlink r:id="rId15" w:history="1">
+      <w:hyperlink r:id="rId17" w:history="1">
         <w:r>
           <w:rPr>
             <w:rStyle w:val="Hipervnculo"/>
@@ -3458,8 +4815,13 @@
           <w:ilvl w:val="0"/>
           <w:numId w:val="1"/>
         </w:numPr>
+        <w:rPr>
+          <w:rStyle w:val="Hipervnculo"/>
+          <w:color w:val="auto"/>
+          <w:u w:val="none"/>
+        </w:rPr>
       </w:pPr>
-      <w:hyperlink r:id="rId16" w:history="1">
+      <w:hyperlink r:id="rId18" w:history="1">
         <w:r>
           <w:rPr>
             <w:rStyle w:val="Hipervnculo"/>
@@ -3468,9 +4830,62 @@
         </w:r>
       </w:hyperlink>
     </w:p>
+    <w:p>
+      <w:pPr>
+        <w:pStyle w:val="Prrafodelista"/>
+        <w:numPr>
+          <w:ilvl w:val="0"/>
+          <w:numId w:val="1"/>
+        </w:numPr>
+        <w:rPr>
+          <w:rStyle w:val="Hipervnculo"/>
+          <w:color w:val="auto"/>
+          <w:u w:val="none"/>
+        </w:rPr>
+      </w:pPr>
+      <w:hyperlink r:id="rId19" w:history="1">
+        <w:r>
+          <w:rPr>
+            <w:rStyle w:val="Hipervnculo"/>
+          </w:rPr>
+          <w:t>https://frank-buss.de/cow.html</w:t>
+        </w:r>
+      </w:hyperlink>
+      <w:r>
+        <w:rPr>
+          <w:rStyle w:val="Hipervnculo"/>
+          <w:color w:val="auto"/>
+          <w:u w:val="none"/>
+        </w:rPr>
+        <w:t xml:space="preserve"> </w:t>
+      </w:r>
+    </w:p>
+    <w:p>
+      <w:pPr>
+        <w:pStyle w:val="Prrafodelista"/>
+        <w:numPr>
+          <w:ilvl w:val="0"/>
+          <w:numId w:val="1"/>
+        </w:numPr>
+      </w:pPr>
+      <w:hyperlink r:id="rId20" w:history="1">
+        <w:r>
+          <w:rPr>
+            <w:rStyle w:val="Hipervnculo"/>
+          </w:rPr>
+          <w:t>https://es.wikipedia.org/wiki/Brainfuck</w:t>
+        </w:r>
+      </w:hyperlink>
+    </w:p>
+    <w:p>
+      <w:pPr>
+        <w:pStyle w:val="Prrafodelista"/>
+        <w:ind w:left="360"/>
+      </w:pPr>
+    </w:p>
     <w:p/>
     <w:sectPr>
-      <w:footerReference w:type="default" r:id="rId17"/>
+      <w:footerReference w:type="default" r:id="rId21"/>
       <w:pgSz w:w="11906" w:h="16838"/>
       <w:pgMar w:top="1417" w:right="1701" w:bottom="1417" w:left="1701" w:header="708" w:footer="708" w:gutter="0"/>
       <w:pgNumType w:start="0"/>

</xml_diff>